<commit_message>
Added input validation and new budget status conditionals
</commit_message>
<xml_diff>
--- a/IS1110_Intro_Python/Portfolio_Project/IS1110_Tutorial_portfolio_project copy.docx
+++ b/IS1110_Intro_Python/Portfolio_Project/IS1110_Tutorial_portfolio_project copy.docx
@@ -9608,11 +9608,6 @@
         <w:docPartUnique/>
       </w:docPartObj>
     </w:sdtPr>
-    <w:sdtEndPr>
-      <w:rPr>
-        <w:rStyle w:val="PageNumber"/>
-      </w:rPr>
-    </w:sdtEndPr>
     <w:sdtContent>
       <w:p>
         <w:pPr>
@@ -9665,11 +9660,6 @@
         <w:docPartUnique/>
       </w:docPartObj>
     </w:sdtPr>
-    <w:sdtEndPr>
-      <w:rPr>
-        <w:rStyle w:val="PageNumber"/>
-      </w:rPr>
-    </w:sdtEndPr>
     <w:sdtContent>
       <w:p>
         <w:pPr>

</xml_diff>

<commit_message>
Fixes and new versions of the budget tracker
</commit_message>
<xml_diff>
--- a/IS1110_Intro_Python/Portfolio_Project/IS1110_Tutorial_portfolio_project copy.docx
+++ b/IS1110_Intro_Python/Portfolio_Project/IS1110_Tutorial_portfolio_project copy.docx
@@ -3580,6 +3580,7 @@
           <w:rFonts w:ascii="Montserrat" w:hAnsi="Montserrat"/>
         </w:rPr>
       </w:pPr>
+      <w:bookmarkStart w:id="12" w:name="OLE_LINK1"/>
       <w:r>
         <w:rPr>
           <w:rFonts w:ascii="Montserrat" w:hAnsi="Montserrat"/>
@@ -3820,7 +3821,7 @@
           <w:bCs/>
         </w:rPr>
       </w:pPr>
-      <w:bookmarkStart w:id="12" w:name="OLE_LINK258"/>
+      <w:bookmarkStart w:id="13" w:name="OLE_LINK258"/>
       <w:r>
         <w:rPr>
           <w:b/>
@@ -3868,7 +3869,7 @@
         </w:rPr>
         <w:t xml:space="preserve">rent_desc = input("Rent description (optional): </w:t>
       </w:r>
-      <w:bookmarkStart w:id="13" w:name="OLE_LINK257"/>
+      <w:bookmarkStart w:id="14" w:name="OLE_LINK257"/>
       <w:r>
         <w:rPr>
           <w:rFonts w:ascii="Consolas" w:hAnsi="Consolas" w:cs="Consolas"/>
@@ -3877,7 +3878,7 @@
         </w:rPr>
         <w:t>").strip().title()</w:t>
       </w:r>
-      <w:bookmarkEnd w:id="13"/>
+      <w:bookmarkEnd w:id="14"/>
     </w:p>
     <w:p>
       <w:pPr>
@@ -3998,7 +3999,7 @@
         </w:rPr>
         <w:t xml:space="preserve">Python </w:t>
       </w:r>
-      <w:bookmarkEnd w:id="12"/>
+      <w:bookmarkEnd w:id="13"/>
       <w:r>
         <w:rPr>
           <w:rFonts w:ascii="Consolas" w:hAnsi="Consolas" w:cs="Consolas"/>
@@ -4240,6 +4241,7 @@
         <w:t>Entertainment: €50.00 - Cinema And Dinner</w:t>
       </w:r>
     </w:p>
+    <w:bookmarkEnd w:id="12"/>
     <w:p>
       <w:pPr>
         <w:keepNext/>
@@ -4286,6 +4288,7 @@
           <w:rFonts w:ascii="Montserrat" w:hAnsi="Montserrat"/>
         </w:rPr>
       </w:pPr>
+      <w:bookmarkStart w:id="15" w:name="OLE_LINK4"/>
       <w:r>
         <w:rPr>
           <w:rFonts w:ascii="Montserrat" w:hAnsi="Montserrat"/>
@@ -4346,14 +4349,14 @@
       <w:r>
         <w:t xml:space="preserve"> </w:t>
       </w:r>
-      <w:bookmarkStart w:id="14" w:name="OLE_LINK20"/>
+      <w:bookmarkStart w:id="16" w:name="OLE_LINK20"/>
       <w:r>
         <w:t>Create professionally formatted console reports</w:t>
       </w:r>
       <w:r>
         <w:t xml:space="preserve"> </w:t>
       </w:r>
-      <w:bookmarkEnd w:id="14"/>
+      <w:bookmarkEnd w:id="16"/>
       <w:r>
         <w:t>using string formatting</w:t>
       </w:r>
@@ -5497,6 +5500,7 @@
         <w:t>)</w:t>
       </w:r>
     </w:p>
+    <w:bookmarkEnd w:id="15"/>
     <w:p>
       <w:pPr>
         <w:keepNext/>
@@ -5726,7 +5730,7 @@
         <w:spacing w:before="120" w:line="240" w:lineRule="auto"/>
         <w:ind w:left="1200"/>
       </w:pPr>
-      <w:bookmarkStart w:id="15" w:name="OLE_LINK15"/>
+      <w:bookmarkStart w:id="17" w:name="OLE_LINK15"/>
       <w:r>
         <w:t xml:space="preserve">Display </w:t>
       </w:r>
@@ -5749,7 +5753,7 @@
         <w:t xml:space="preserve"> </w:t>
       </w:r>
     </w:p>
-    <w:bookmarkEnd w:id="15"/>
+    <w:bookmarkEnd w:id="17"/>
     <w:p>
       <w:pPr>
         <w:spacing w:before="120"/>
@@ -6486,8 +6490,8 @@
         <w:pStyle w:val="Heading1"/>
         <w:keepNext/>
       </w:pPr>
-      <w:bookmarkStart w:id="16" w:name="OLE_LINK16"/>
-      <w:bookmarkStart w:id="17" w:name="OLE_LINK23"/>
+      <w:bookmarkStart w:id="18" w:name="OLE_LINK16"/>
+      <w:bookmarkStart w:id="19" w:name="OLE_LINK23"/>
       <w:r>
         <w:t>Example Console Interaction</w:t>
       </w:r>
@@ -6497,12 +6501,12 @@
       <w:r>
         <w:t>(Final Version)</w:t>
       </w:r>
-      <w:bookmarkEnd w:id="16"/>
+      <w:bookmarkEnd w:id="18"/>
       <w:r>
         <w:t>:</w:t>
       </w:r>
     </w:p>
-    <w:bookmarkEnd w:id="17"/>
+    <w:bookmarkEnd w:id="19"/>
     <w:p>
       <w:pPr>
         <w:pStyle w:val="Heading1"/>
@@ -6890,7 +6894,7 @@
                                 <w:szCs w:val="18"/>
                               </w:rPr>
                             </w:pPr>
-                            <w:bookmarkStart w:id="18" w:name="OLE_LINK14"/>
+                            <w:bookmarkStart w:id="20" w:name="OLE_LINK14"/>
                             <w:r>
                               <w:rPr>
                                 <w:rFonts w:ascii="Consolas" w:hAnsi="Consolas" w:cs="Consolas"/>
@@ -6900,7 +6904,7 @@
                               <w:t>Date: 2025-09-15</w:t>
                             </w:r>
                           </w:p>
-                          <w:bookmarkEnd w:id="18"/>
+                          <w:bookmarkEnd w:id="20"/>
                           <w:p>
                             <w:pPr>
                               <w:rPr>
@@ -7819,7 +7823,7 @@
                           <w:szCs w:val="18"/>
                         </w:rPr>
                       </w:pPr>
-                      <w:bookmarkStart w:id="19" w:name="OLE_LINK14"/>
+                      <w:bookmarkStart w:id="21" w:name="OLE_LINK14"/>
                       <w:r>
                         <w:rPr>
                           <w:rFonts w:ascii="Consolas" w:hAnsi="Consolas" w:cs="Consolas"/>
@@ -7829,7 +7833,7 @@
                         <w:t>Date: 2025-09-15</w:t>
                       </w:r>
                     </w:p>
-                    <w:bookmarkEnd w:id="19"/>
+                    <w:bookmarkEnd w:id="21"/>
                     <w:p>
                       <w:pPr>
                         <w:rPr>
@@ -8462,25 +8466,41 @@
           <w:rFonts w:ascii="Consolas" w:hAnsi="Consolas" w:cs="Consolas"/>
           <w:lang w:val="en-GB"/>
         </w:rPr>
-        <w:t>.png</w:t>
-      </w:r>
-      <w:r>
-        <w:rPr>
+        <w:t>.</w:t>
+      </w:r>
+      <w:proofErr w:type="spellStart"/>
+      <w:r>
+        <w:rPr>
+          <w:rFonts w:ascii="Consolas" w:hAnsi="Consolas" w:cs="Consolas"/>
           <w:lang w:val="en-GB"/>
         </w:rPr>
-        <w:t xml:space="preserve"> or</w:t>
-      </w:r>
+        <w:t>png</w:t>
+      </w:r>
+      <w:proofErr w:type="spellEnd"/>
       <w:r>
         <w:rPr>
           <w:lang w:val="en-GB"/>
         </w:rPr>
         <w:t xml:space="preserve"> </w:t>
       </w:r>
-      <w:r>
-        <w:rPr>
-          <w:rFonts w:ascii="Consolas" w:hAnsi="Consolas" w:cs="Consolas"/>
+      <w:proofErr w:type="gramStart"/>
+      <w:r>
+        <w:rPr>
           <w:lang w:val="en-GB"/>
         </w:rPr>
+        <w:t>or</w:t>
+      </w:r>
+      <w:r>
+        <w:rPr>
+          <w:lang w:val="en-GB"/>
+        </w:rPr>
+        <w:t xml:space="preserve"> </w:t>
+      </w:r>
+      <w:r>
+        <w:rPr>
+          <w:rFonts w:ascii="Consolas" w:hAnsi="Consolas" w:cs="Consolas"/>
+          <w:lang w:val="en-GB"/>
+        </w:rPr>
         <w:t>.</w:t>
       </w:r>
       <w:proofErr w:type="spellStart"/>
@@ -8492,6 +8512,7 @@
         <w:t>drawio</w:t>
       </w:r>
       <w:proofErr w:type="spellEnd"/>
+      <w:proofErr w:type="gramEnd"/>
       <w:r>
         <w:rPr>
           <w:lang w:val="en-GB"/>
@@ -8533,14 +8554,14 @@
       <w:r>
         <w:t xml:space="preserve">e.g., </w:t>
       </w:r>
-      <w:bookmarkStart w:id="20" w:name="OLE_LINK21"/>
+      <w:bookmarkStart w:id="22" w:name="OLE_LINK21"/>
       <w:r>
         <w:rPr>
           <w:rFonts w:ascii="Consolas" w:hAnsi="Consolas" w:cs="Consolas"/>
         </w:rPr>
         <w:t>budget_tracker</w:t>
       </w:r>
-      <w:bookmarkEnd w:id="20"/>
+      <w:bookmarkEnd w:id="22"/>
       <w:r>
         <w:rPr>
           <w:rFonts w:ascii="Consolas" w:hAnsi="Consolas" w:cs="Consolas"/>
@@ -8693,7 +8714,7 @@
                               </w:rPr>
                               <w:t xml:space="preserve"># </w:t>
                             </w:r>
-                            <w:bookmarkStart w:id="21" w:name="OLE_LINK50"/>
+                            <w:bookmarkStart w:id="23" w:name="OLE_LINK50"/>
                             <w:r>
                               <w:rPr>
                                 <w:rFonts w:ascii="Consolas" w:hAnsi="Consolas" w:cs="Consolas"/>
@@ -8719,7 +8740,7 @@
                               <w:t>.py</w:t>
                             </w:r>
                           </w:p>
-                          <w:bookmarkEnd w:id="21"/>
+                          <w:bookmarkEnd w:id="23"/>
                           <w:p>
                             <w:pPr>
                               <w:rPr>
@@ -8867,7 +8888,7 @@
                         </w:rPr>
                         <w:t xml:space="preserve"># </w:t>
                       </w:r>
-                      <w:bookmarkStart w:id="22" w:name="OLE_LINK50"/>
+                      <w:bookmarkStart w:id="24" w:name="OLE_LINK50"/>
                       <w:r>
                         <w:rPr>
                           <w:rFonts w:ascii="Consolas" w:hAnsi="Consolas" w:cs="Consolas"/>
@@ -8893,7 +8914,7 @@
                         <w:t>.py</w:t>
                       </w:r>
                     </w:p>
-                    <w:bookmarkEnd w:id="22"/>
+                    <w:bookmarkEnd w:id="24"/>
                     <w:p>
                       <w:pPr>
                         <w:rPr>
@@ -9179,7 +9200,7 @@
           <w:lang w:eastAsia="en-GB"/>
         </w:rPr>
       </w:pPr>
-      <w:bookmarkStart w:id="22" w:name="OLE_LINK164"/>
+      <w:bookmarkStart w:id="25" w:name="OLE_LINK164"/>
       <w:r>
         <w:rPr>
           <w:rFonts w:eastAsia="Times New Roman" w:cs="Calibri"/>
@@ -9242,7 +9263,7 @@
         <w:t>If no AI tools were used, state this clearly in the References section.</w:t>
       </w:r>
     </w:p>
-    <w:bookmarkEnd w:id="22"/>
+    <w:bookmarkEnd w:id="25"/>
     <w:p>
       <w:pPr>
         <w:pStyle w:val="Heading1"/>
@@ -9250,8 +9271,8 @@
       <w:r>
         <w:t>Submission &amp; Formatting Guidelines</w:t>
       </w:r>
-      <w:bookmarkStart w:id="23" w:name="_Toc252618906"/>
-      <w:bookmarkStart w:id="24" w:name="_Toc252702278"/>
+      <w:bookmarkStart w:id="26" w:name="_Toc252618906"/>
+      <w:bookmarkStart w:id="27" w:name="_Toc252702278"/>
       <w:r>
         <w:t>:</w:t>
       </w:r>
@@ -9470,14 +9491,14 @@
       <w:pPr>
         <w:pStyle w:val="Heading1"/>
       </w:pPr>
-      <w:bookmarkStart w:id="25" w:name="OLE_LINK18"/>
-      <w:bookmarkEnd w:id="23"/>
-      <w:bookmarkEnd w:id="24"/>
+      <w:bookmarkStart w:id="28" w:name="OLE_LINK18"/>
+      <w:bookmarkEnd w:id="26"/>
+      <w:bookmarkEnd w:id="27"/>
       <w:r>
         <w:t xml:space="preserve">Feedback Policy: </w:t>
       </w:r>
     </w:p>
-    <w:bookmarkEnd w:id="25"/>
+    <w:bookmarkEnd w:id="28"/>
     <w:p>
       <w:r>
         <w:t>You may request feedback from the tutors during tutorial hours</w:t>

</xml_diff>